<commit_message>
Created home, fo, and tc django apps. Implemented basic page navigation via html buttons
</commit_message>
<xml_diff>
--- a/Engineering Notebooks/GarberEngNotebook.docx
+++ b/Engineering Notebooks/GarberEngNotebook.docx
@@ -1751,7 +1751,23 @@
           <w:sz w:val="24"/>
           <w:szCs w:val="24"/>
         </w:rPr>
-        <w:t>Created hardware diagram that shows relationship between hardware necessary to our project and added it to presentation.</w:t>
+        <w:t>Created hardware diagram that shows relationship between hardware necessary to our project and added i</w:t>
+      </w:r>
+      <w:r>
+        <w:rPr>
+          <w:rFonts w:ascii="Times New Roman" w:hAnsi="Times New Roman" w:cs="Times New Roman"/>
+          <w:sz w:val="24"/>
+          <w:szCs w:val="24"/>
+        </w:rPr>
+        <w:t xml:space="preserve">t to sprint one </w:t>
+      </w:r>
+      <w:r>
+        <w:rPr>
+          <w:rFonts w:ascii="Times New Roman" w:hAnsi="Times New Roman" w:cs="Times New Roman"/>
+          <w:sz w:val="24"/>
+          <w:szCs w:val="24"/>
+        </w:rPr>
+        <w:t>presentation.</w:t>
       </w:r>
     </w:p>
     <w:p>
@@ -1776,8 +1792,52 @@
           <w:sz w:val="24"/>
           <w:szCs w:val="24"/>
         </w:rPr>
-        <w:t>Completed several other sections of the presentation.</w:t>
-      </w:r>
+        <w:t>Completed several sections o</w:t>
+      </w:r>
+      <w:r>
+        <w:rPr>
+          <w:rFonts w:ascii="Times New Roman" w:hAnsi="Times New Roman" w:cs="Times New Roman"/>
+          <w:sz w:val="24"/>
+          <w:szCs w:val="24"/>
+        </w:rPr>
+        <w:t xml:space="preserve">n </w:t>
+      </w:r>
+      <w:r>
+        <w:rPr>
+          <w:rFonts w:ascii="Times New Roman" w:hAnsi="Times New Roman" w:cs="Times New Roman"/>
+          <w:sz w:val="24"/>
+          <w:szCs w:val="24"/>
+        </w:rPr>
+        <w:t>the</w:t>
+      </w:r>
+      <w:r>
+        <w:rPr>
+          <w:rFonts w:ascii="Times New Roman" w:hAnsi="Times New Roman" w:cs="Times New Roman"/>
+          <w:sz w:val="24"/>
+          <w:szCs w:val="24"/>
+        </w:rPr>
+        <w:t xml:space="preserve"> sprint one</w:t>
+      </w:r>
+      <w:r>
+        <w:rPr>
+          <w:rFonts w:ascii="Times New Roman" w:hAnsi="Times New Roman" w:cs="Times New Roman"/>
+          <w:sz w:val="24"/>
+          <w:szCs w:val="24"/>
+        </w:rPr>
+        <w:t xml:space="preserve"> presentation.</w:t>
+      </w:r>
+    </w:p>
+    <w:p>
+      <w:pPr>
+        <w:spacing w:after="0" w:line="480" w:lineRule="auto"/>
+        <w:rPr>
+          <w:rFonts w:ascii="Times New Roman" w:hAnsi="Times New Roman" w:cs="Times New Roman"/>
+          <w:b/>
+          <w:bCs/>
+          <w:sz w:val="24"/>
+          <w:szCs w:val="24"/>
+        </w:rPr>
+      </w:pPr>
     </w:p>
     <w:p>
       <w:pPr>
@@ -4026,6 +4086,15 @@
 </file>
 
 <file path=customXml/item1.xml><?xml version="1.0" encoding="utf-8"?>
+<?mso-contentType ?>
+<FormTemplates xmlns="http://schemas.microsoft.com/sharepoint/v3/contenttype/forms">
+  <Display>DocumentLibraryForm</Display>
+  <Edit>DocumentLibraryForm</Edit>
+  <New>DocumentLibraryForm</New>
+</FormTemplates>
+</file>
+
+<file path=customXml/item2.xml><?xml version="1.0" encoding="utf-8"?>
 <ct:contentTypeSchema xmlns:ct="http://schemas.microsoft.com/office/2006/metadata/contentType" xmlns:ma="http://schemas.microsoft.com/office/2006/metadata/properties/metaAttributes" ct:_="" ma:_="" ma:contentTypeName="Document" ma:contentTypeID="0x010100A62227CFBE858A4BB04F98B13EC0A294" ma:contentTypeVersion="2" ma:contentTypeDescription="Create a new document." ma:contentTypeScope="" ma:versionID="35adb633fb5820921c77323abd2722e6">
   <xsd:schema xmlns:xsd="http://www.w3.org/2001/XMLSchema" xmlns:xs="http://www.w3.org/2001/XMLSchema" xmlns:p="http://schemas.microsoft.com/office/2006/metadata/properties" xmlns:ns2="2c4a9f2c-bdb3-4ca1-8b9e-dd89a1d6d1e2" targetNamespace="http://schemas.microsoft.com/office/2006/metadata/properties" ma:root="true" ma:fieldsID="d320925c81e80b5b4b6d795c0972ed5f" ns2:_="">
     <xsd:import namespace="2c4a9f2c-bdb3-4ca1-8b9e-dd89a1d6d1e2"/>
@@ -4157,22 +4226,21 @@
 </ct:contentTypeSchema>
 </file>
 
-<file path=customXml/item2.xml><?xml version="1.0" encoding="utf-8"?>
+<file path=customXml/item3.xml><?xml version="1.0" encoding="utf-8"?>
 <p:properties xmlns:p="http://schemas.microsoft.com/office/2006/metadata/properties" xmlns:xsi="http://www.w3.org/2001/XMLSchema-instance" xmlns:pc="http://schemas.microsoft.com/office/infopath/2007/PartnerControls">
   <documentManagement/>
 </p:properties>
 </file>
 
-<file path=customXml/item3.xml><?xml version="1.0" encoding="utf-8"?>
-<?mso-contentType ?>
-<FormTemplates xmlns="http://schemas.microsoft.com/sharepoint/v3/contenttype/forms">
-  <Display>DocumentLibraryForm</Display>
-  <Edit>DocumentLibraryForm</Edit>
-  <New>DocumentLibraryForm</New>
-</FormTemplates>
+<file path=customXml/itemProps1.xml><?xml version="1.0" encoding="utf-8"?>
+<ds:datastoreItem xmlns:ds="http://schemas.openxmlformats.org/officeDocument/2006/customXml" ds:itemID="{5498BD4F-A39D-479D-A4A9-0BE32522BC9C}">
+  <ds:schemaRefs>
+    <ds:schemaRef ds:uri="http://schemas.microsoft.com/sharepoint/v3/contenttype/forms"/>
+  </ds:schemaRefs>
+</ds:datastoreItem>
 </file>
 
-<file path=customXml/itemProps1.xml><?xml version="1.0" encoding="utf-8"?>
+<file path=customXml/itemProps2.xml><?xml version="1.0" encoding="utf-8"?>
 <ds:datastoreItem xmlns:ds="http://schemas.openxmlformats.org/officeDocument/2006/customXml" ds:itemID="{066D5327-75B7-4FDB-A7FE-C417EEF022A0}">
   <ds:schemaRefs>
     <ds:schemaRef ds:uri="http://schemas.microsoft.com/office/2006/metadata/contentType"/>
@@ -4190,19 +4258,11 @@
 </ds:datastoreItem>
 </file>
 
-<file path=customXml/itemProps2.xml><?xml version="1.0" encoding="utf-8"?>
+<file path=customXml/itemProps3.xml><?xml version="1.0" encoding="utf-8"?>
 <ds:datastoreItem xmlns:ds="http://schemas.openxmlformats.org/officeDocument/2006/customXml" ds:itemID="{181BFCB9-B80C-422B-9319-0EB928D4E280}">
   <ds:schemaRefs>
     <ds:schemaRef ds:uri="http://schemas.microsoft.com/office/2006/metadata/properties"/>
     <ds:schemaRef ds:uri="http://schemas.microsoft.com/office/infopath/2007/PartnerControls"/>
   </ds:schemaRefs>
 </ds:datastoreItem>
-</file>
-
-<file path=customXml/itemProps3.xml><?xml version="1.0" encoding="utf-8"?>
-<ds:datastoreItem xmlns:ds="http://schemas.openxmlformats.org/officeDocument/2006/customXml" ds:itemID="{5498BD4F-A39D-479D-A4A9-0BE32522BC9C}">
-  <ds:schemaRefs>
-    <ds:schemaRef ds:uri="http://schemas.microsoft.com/sharepoint/v3/contenttype/forms"/>
-  </ds:schemaRefs>
-</ds:datastoreItem>
 </file>
</xml_diff>